<commit_message>
Little fix in code inspection document
Add the references to guideline document
</commit_message>
<xml_diff>
--- a/CodeInspection/CodeInspection_1.0.docx
+++ b/CodeInspection/CodeInspection_1.0.docx
@@ -2520,23 +2520,7 @@
                 <w:noProof/>
                 <w:lang w:eastAsia="it-IT"/>
               </w:rPr>
-              <w:t>Other Iss</w:t>
-            </w:r>
-            <w:r>
-              <w:rPr>
-                <w:rStyle w:val="Collegamentoipertestuale"/>
-                <w:noProof/>
-                <w:lang w:eastAsia="it-IT"/>
-              </w:rPr>
-              <w:t>u</w:t>
-            </w:r>
-            <w:r>
-              <w:rPr>
-                <w:rStyle w:val="Collegamentoipertestuale"/>
-                <w:noProof/>
-                <w:lang w:eastAsia="it-IT"/>
-              </w:rPr>
-              <w:t>es</w:t>
+              <w:t>Other Issues</w:t>
             </w:r>
             <w:r>
               <w:rPr>
@@ -3249,21 +3233,7 @@
         <w:rPr>
           <w:lang w:eastAsia="it-IT"/>
         </w:rPr>
-        <w:t xml:space="preserve">Apache </w:t>
-      </w:r>
-      <w:proofErr w:type="spellStart"/>
-      <w:r>
-        <w:rPr>
-          <w:lang w:eastAsia="it-IT"/>
-        </w:rPr>
-        <w:t>OFBiz</w:t>
-      </w:r>
-      <w:proofErr w:type="spellEnd"/>
-      <w:r>
-        <w:rPr>
-          <w:lang w:eastAsia="it-IT"/>
-        </w:rPr>
-        <w:t>, version 16.11.01</w:t>
+        <w:t>Apache OFBiz, version 16.11.01</w:t>
       </w:r>
       <w:r>
         <w:rPr>
@@ -3307,7 +3277,6 @@
           <w:lang w:eastAsia="it-IT"/>
         </w:rPr>
       </w:pPr>
-      <w:proofErr w:type="spellStart"/>
       <w:r>
         <w:rPr>
           <w:i/>
@@ -3315,7 +3284,6 @@
         </w:rPr>
         <w:t>ProductFeatureServices.Java</w:t>
       </w:r>
-      <w:proofErr w:type="spellEnd"/>
     </w:p>
     <w:p>
       <w:pPr>
@@ -3335,14 +3303,7 @@
         <w:rPr>
           <w:lang w:eastAsia="it-IT"/>
         </w:rPr>
-        <w:t xml:space="preserve">The class </w:t>
-      </w:r>
-      <w:proofErr w:type="gramStart"/>
-      <w:r>
-        <w:rPr>
-          <w:lang w:eastAsia="it-IT"/>
-        </w:rPr>
-        <w:t>is l</w:t>
+        <w:t>The class is l</w:t>
       </w:r>
       <w:r>
         <w:rPr>
@@ -3354,14 +3315,7 @@
         <w:rPr>
           <w:lang w:eastAsia="it-IT"/>
         </w:rPr>
-        <w:t xml:space="preserve"> in</w:t>
-      </w:r>
-      <w:proofErr w:type="gramEnd"/>
-      <w:r>
-        <w:rPr>
-          <w:lang w:eastAsia="it-IT"/>
-        </w:rPr>
-        <w:t xml:space="preserve"> the</w:t>
+        <w:t xml:space="preserve"> in the</w:t>
       </w:r>
       <w:r>
         <w:rPr>
@@ -3459,16 +3413,8 @@
         <w:rPr>
           <w:lang w:eastAsia="it-IT"/>
         </w:rPr>
-        <w:t xml:space="preserve">The </w:t>
-      </w:r>
-      <w:proofErr w:type="spellStart"/>
-      <w:r>
-        <w:rPr>
-          <w:lang w:eastAsia="it-IT"/>
-        </w:rPr>
-        <w:t>ProductFeatureServices</w:t>
-      </w:r>
-      <w:proofErr w:type="spellEnd"/>
+        <w:t>The ProductFeatureServices</w:t>
+      </w:r>
       <w:r>
         <w:rPr>
           <w:lang w:eastAsia="it-IT"/>
@@ -3578,27 +3524,21 @@
           <w:numId w:val="11"/>
         </w:numPr>
       </w:pPr>
-      <w:proofErr w:type="spellStart"/>
-      <w:proofErr w:type="gramStart"/>
       <w:r>
         <w:rPr>
           <w:rStyle w:val="pl-en"/>
         </w:rPr>
         <w:t>getProductFeaturesByType</w:t>
       </w:r>
-      <w:proofErr w:type="spellEnd"/>
       <w:r>
         <w:t>(</w:t>
       </w:r>
-      <w:proofErr w:type="spellStart"/>
-      <w:proofErr w:type="gramEnd"/>
       <w:r>
         <w:rPr>
           <w:rStyle w:val="pl-smi"/>
         </w:rPr>
         <w:t>DispatchContext</w:t>
       </w:r>
-      <w:proofErr w:type="spellEnd"/>
       <w:r>
         <w:t xml:space="preserve">, </w:t>
       </w:r>
@@ -3655,7 +3595,6 @@
       <w:r>
         <w:t xml:space="preserve"> the </w:t>
       </w:r>
-      <w:proofErr w:type="spellStart"/>
       <w:r>
         <w:t>productFeatureC</w:t>
       </w:r>
@@ -3666,36 +3605,19 @@
         <w:t>I</w:t>
       </w:r>
       <w:r>
-        <w:t>d</w:t>
-      </w:r>
-      <w:proofErr w:type="spellEnd"/>
-      <w:r>
-        <w:t xml:space="preserve">, </w:t>
-      </w:r>
-      <w:r>
-        <w:t xml:space="preserve">the </w:t>
-      </w:r>
-      <w:proofErr w:type="spellStart"/>
-      <w:r>
-        <w:t>product</w:t>
-      </w:r>
-      <w:r>
-        <w:t>FeatureGroupId</w:t>
-      </w:r>
-      <w:proofErr w:type="spellEnd"/>
-      <w:r>
-        <w:t xml:space="preserve">, the </w:t>
-      </w:r>
-      <w:proofErr w:type="spellStart"/>
+        <w:t xml:space="preserve">d, </w:t>
+      </w:r>
+      <w:r>
+        <w:t>the product</w:t>
+      </w:r>
+      <w:r>
+        <w:t xml:space="preserve">FeatureGroupId, the </w:t>
+      </w:r>
       <w:r>
         <w:t>p</w:t>
       </w:r>
       <w:r>
-        <w:t>roductId</w:t>
-      </w:r>
-      <w:proofErr w:type="spellEnd"/>
-      <w:r>
-        <w:t xml:space="preserve"> (with t</w:t>
+        <w:t>roductId (with t</w:t>
       </w:r>
       <w:r>
         <w:t xml:space="preserve">he latter it is possible to use the </w:t>
@@ -3706,14 +3628,12 @@
       <w:r>
         <w:t xml:space="preserve"> </w:t>
       </w:r>
-      <w:proofErr w:type="spellStart"/>
       <w:r>
         <w:rPr>
           <w:rStyle w:val="pl-c"/>
         </w:rPr>
         <w:t>productFeatureApplTypeId</w:t>
       </w:r>
-      <w:proofErr w:type="spellEnd"/>
       <w:r>
         <w:t xml:space="preserve"> to </w:t>
       </w:r>
@@ -3738,138 +3658,40 @@
         <w:rPr>
           <w:rStyle w:val="pl-c"/>
         </w:rPr>
-        <w:t xml:space="preserve">If the parameter were </w:t>
-      </w:r>
-      <w:proofErr w:type="spellStart"/>
-      <w:r>
+        <w:t>If the parameter were productFeatureCategoryId, the results are from ProductFeatures.</w:t>
+      </w:r>
+    </w:p>
+    <w:p>
+      <w:pPr>
+        <w:pStyle w:val="Paragrafoelenco"/>
         <w:rPr>
           <w:rStyle w:val="pl-c"/>
         </w:rPr>
-        <w:t>productFeatureCategoryId</w:t>
-      </w:r>
-      <w:proofErr w:type="spellEnd"/>
+      </w:pPr>
       <w:r>
         <w:rPr>
           <w:rStyle w:val="pl-c"/>
         </w:rPr>
-        <w:t xml:space="preserve">, the results are from </w:t>
-      </w:r>
-      <w:proofErr w:type="spellStart"/>
-      <w:r>
+        <w:t>If productFeatureCategoryId were null and there were a productFeatureGroupId, the results are from ProductFeatureGroupAndAppl.</w:t>
+      </w:r>
+    </w:p>
+    <w:p>
+      <w:pPr>
+        <w:pStyle w:val="Paragrafoelenco"/>
         <w:rPr>
           <w:rStyle w:val="pl-c"/>
         </w:rPr>
-        <w:t>ProductFeatures</w:t>
-      </w:r>
-      <w:proofErr w:type="spellEnd"/>
+      </w:pPr>
       <w:r>
         <w:rPr>
           <w:rStyle w:val="pl-c"/>
         </w:rPr>
-        <w:t>.</w:t>
+        <w:t>If there is a productId, the results are from ProductFeatureAndAppl.</w:t>
       </w:r>
     </w:p>
     <w:p>
       <w:pPr>
         <w:pStyle w:val="Paragrafoelenco"/>
-        <w:rPr>
-          <w:rStyle w:val="pl-c"/>
-        </w:rPr>
-      </w:pPr>
-      <w:r>
-        <w:rPr>
-          <w:rStyle w:val="pl-c"/>
-        </w:rPr>
-        <w:t xml:space="preserve">If </w:t>
-      </w:r>
-      <w:proofErr w:type="spellStart"/>
-      <w:r>
-        <w:rPr>
-          <w:rStyle w:val="pl-c"/>
-        </w:rPr>
-        <w:t>productFeatureCategoryId</w:t>
-      </w:r>
-      <w:proofErr w:type="spellEnd"/>
-      <w:r>
-        <w:rPr>
-          <w:rStyle w:val="pl-c"/>
-        </w:rPr>
-        <w:t xml:space="preserve"> were null and there were a </w:t>
-      </w:r>
-      <w:proofErr w:type="spellStart"/>
-      <w:r>
-        <w:rPr>
-          <w:rStyle w:val="pl-c"/>
-        </w:rPr>
-        <w:t>productFeatureGroupId</w:t>
-      </w:r>
-      <w:proofErr w:type="spellEnd"/>
-      <w:r>
-        <w:rPr>
-          <w:rStyle w:val="pl-c"/>
-        </w:rPr>
-        <w:t xml:space="preserve">, the results are from </w:t>
-      </w:r>
-      <w:proofErr w:type="spellStart"/>
-      <w:r>
-        <w:rPr>
-          <w:rStyle w:val="pl-c"/>
-        </w:rPr>
-        <w:t>ProductFeatureGroupAndAppl</w:t>
-      </w:r>
-      <w:proofErr w:type="spellEnd"/>
-      <w:r>
-        <w:rPr>
-          <w:rStyle w:val="pl-c"/>
-        </w:rPr>
-        <w:t>.</w:t>
-      </w:r>
-    </w:p>
-    <w:p>
-      <w:pPr>
-        <w:pStyle w:val="Paragrafoelenco"/>
-        <w:rPr>
-          <w:rStyle w:val="pl-c"/>
-        </w:rPr>
-      </w:pPr>
-      <w:r>
-        <w:rPr>
-          <w:rStyle w:val="pl-c"/>
-        </w:rPr>
-        <w:t xml:space="preserve">If there is a </w:t>
-      </w:r>
-      <w:proofErr w:type="spellStart"/>
-      <w:r>
-        <w:rPr>
-          <w:rStyle w:val="pl-c"/>
-        </w:rPr>
-        <w:t>productId</w:t>
-      </w:r>
-      <w:proofErr w:type="spellEnd"/>
-      <w:r>
-        <w:rPr>
-          <w:rStyle w:val="pl-c"/>
-        </w:rPr>
-        <w:t xml:space="preserve">, the results are from </w:t>
-      </w:r>
-      <w:proofErr w:type="spellStart"/>
-      <w:r>
-        <w:rPr>
-          <w:rStyle w:val="pl-c"/>
-        </w:rPr>
-        <w:t>ProductFeatureAndAppl</w:t>
-      </w:r>
-      <w:proofErr w:type="spellEnd"/>
-      <w:r>
-        <w:rPr>
-          <w:rStyle w:val="pl-c"/>
-        </w:rPr>
-        <w:t>.</w:t>
-      </w:r>
-    </w:p>
-    <w:p>
-      <w:pPr>
-        <w:pStyle w:val="Paragrafoelenco"/>
       </w:pPr>
       <w:r>
         <w:t>The method return</w:t>
@@ -3884,15 +3706,7 @@
         <w:t>s object a</w:t>
       </w:r>
       <w:r>
-        <w:t xml:space="preserve"> list of </w:t>
-      </w:r>
-      <w:proofErr w:type="spellStart"/>
-      <w:r>
-        <w:t>productFeature</w:t>
-      </w:r>
-      <w:proofErr w:type="spellEnd"/>
-      <w:r>
-        <w:t xml:space="preserve">. </w:t>
+        <w:t xml:space="preserve"> list of productFeature. </w:t>
       </w:r>
     </w:p>
     <w:p>
@@ -3908,27 +3722,21 @@
           <w:numId w:val="11"/>
         </w:numPr>
       </w:pPr>
-      <w:proofErr w:type="spellStart"/>
-      <w:proofErr w:type="gramStart"/>
       <w:r>
         <w:rPr>
           <w:rStyle w:val="pl-en"/>
         </w:rPr>
         <w:t>getAllExistingVariants</w:t>
       </w:r>
-      <w:proofErr w:type="spellEnd"/>
       <w:r>
         <w:t>(</w:t>
       </w:r>
-      <w:proofErr w:type="spellStart"/>
-      <w:proofErr w:type="gramEnd"/>
       <w:r>
         <w:rPr>
           <w:rStyle w:val="pl-smi"/>
         </w:rPr>
         <w:t>DispatchContext</w:t>
       </w:r>
-      <w:proofErr w:type="spellEnd"/>
       <w:r>
         <w:t xml:space="preserve">, </w:t>
       </w:r>
@@ -3971,23 +3779,7 @@
         <w:ind w:left="720"/>
       </w:pPr>
       <w:r>
-        <w:t xml:space="preserve">This method receives two parameters: </w:t>
-      </w:r>
-      <w:proofErr w:type="spellStart"/>
-      <w:r>
-        <w:t>productId</w:t>
-      </w:r>
-      <w:proofErr w:type="spellEnd"/>
-      <w:r>
-        <w:t xml:space="preserve"> and a list of </w:t>
-      </w:r>
-      <w:proofErr w:type="spellStart"/>
-      <w:r>
-        <w:t>productFeatureAppls</w:t>
-      </w:r>
-      <w:proofErr w:type="spellEnd"/>
-      <w:r>
-        <w:t>.</w:t>
+        <w:t>This method receives two parameters: productId and a list of productFeatureAppls.</w:t>
       </w:r>
     </w:p>
     <w:p>
@@ -4013,13 +3805,8 @@
         <w:t>s object</w:t>
       </w:r>
       <w:r>
-        <w:t xml:space="preserve"> list of </w:t>
-      </w:r>
-      <w:proofErr w:type="spellStart"/>
-      <w:r>
-        <w:t>ProductId</w:t>
-      </w:r>
-      <w:proofErr w:type="spellEnd"/>
+        <w:t xml:space="preserve"> list of ProductId</w:t>
+      </w:r>
       <w:r>
         <w:t xml:space="preserve"> of product</w:t>
       </w:r>
@@ -4036,15 +3823,7 @@
         <w:t>s</w:t>
       </w:r>
       <w:r>
-        <w:t xml:space="preserve"> of the </w:t>
-      </w:r>
-      <w:proofErr w:type="spellStart"/>
-      <w:r>
-        <w:t>productId</w:t>
-      </w:r>
-      <w:proofErr w:type="spellEnd"/>
-      <w:r>
-        <w:t xml:space="preserve"> with</w:t>
+        <w:t xml:space="preserve"> of the productId with</w:t>
       </w:r>
       <w:r>
         <w:t xml:space="preserve"> </w:t>
@@ -4053,13 +3832,8 @@
         <w:t xml:space="preserve">at least </w:t>
       </w:r>
       <w:r>
-        <w:t xml:space="preserve">all the </w:t>
-      </w:r>
-      <w:proofErr w:type="spellStart"/>
-      <w:r>
-        <w:t>productFeatureAppls</w:t>
-      </w:r>
-      <w:proofErr w:type="spellEnd"/>
+        <w:t>all the productFeatureAppls</w:t>
+      </w:r>
       <w:r>
         <w:t>.</w:t>
       </w:r>
@@ -4080,27 +3854,21 @@
           <w:lang w:eastAsia="it-IT"/>
         </w:rPr>
       </w:pPr>
-      <w:proofErr w:type="spellStart"/>
-      <w:proofErr w:type="gramStart"/>
       <w:r>
         <w:rPr>
           <w:rStyle w:val="pl-en"/>
         </w:rPr>
         <w:t>getVariantCombinations</w:t>
       </w:r>
-      <w:proofErr w:type="spellEnd"/>
       <w:r>
         <w:t>(</w:t>
       </w:r>
-      <w:proofErr w:type="spellStart"/>
-      <w:proofErr w:type="gramEnd"/>
       <w:r>
         <w:rPr>
           <w:rStyle w:val="pl-smi"/>
         </w:rPr>
         <w:t>DispatchContext</w:t>
       </w:r>
-      <w:proofErr w:type="spellEnd"/>
       <w:r>
         <w:t xml:space="preserve">, </w:t>
       </w:r>
@@ -4157,19 +3925,11 @@
         </w:rPr>
         <w:t xml:space="preserve">receives one parameter: </w:t>
       </w:r>
-      <w:proofErr w:type="spellStart"/>
-      <w:r>
-        <w:rPr>
-          <w:lang w:eastAsia="it-IT"/>
-        </w:rPr>
-        <w:t>productId</w:t>
-      </w:r>
-      <w:proofErr w:type="spellEnd"/>
-      <w:r>
-        <w:rPr>
-          <w:lang w:eastAsia="it-IT"/>
-        </w:rPr>
-        <w:t>.</w:t>
+      <w:r>
+        <w:rPr>
+          <w:lang w:eastAsia="it-IT"/>
+        </w:rPr>
+        <w:t>productId.</w:t>
       </w:r>
     </w:p>
     <w:p>
@@ -4195,21 +3955,7 @@
         <w:rPr>
           <w:lang w:eastAsia="it-IT"/>
         </w:rPr>
-        <w:t xml:space="preserve"> a list of maps containing as key each possible variant of the </w:t>
-      </w:r>
-      <w:proofErr w:type="spellStart"/>
-      <w:r>
-        <w:rPr>
-          <w:lang w:eastAsia="it-IT"/>
-        </w:rPr>
-        <w:t>productID</w:t>
-      </w:r>
-      <w:proofErr w:type="spellEnd"/>
-      <w:r>
-        <w:rPr>
-          <w:lang w:eastAsia="it-IT"/>
-        </w:rPr>
-        <w:t>.</w:t>
+        <w:t xml:space="preserve"> a list of maps containing as key each possible variant of the productID.</w:t>
       </w:r>
     </w:p>
     <w:p>
@@ -4223,21 +3969,7 @@
         <w:rPr>
           <w:lang w:eastAsia="it-IT"/>
         </w:rPr>
-        <w:t xml:space="preserve">For each variant, there are a list with its </w:t>
-      </w:r>
-      <w:proofErr w:type="spellStart"/>
-      <w:r>
-        <w:rPr>
-          <w:lang w:eastAsia="it-IT"/>
-        </w:rPr>
-        <w:t>productFeaturesAndAppls</w:t>
-      </w:r>
-      <w:proofErr w:type="spellEnd"/>
-      <w:r>
-        <w:rPr>
-          <w:lang w:eastAsia="it-IT"/>
-        </w:rPr>
-        <w:t xml:space="preserve"> and a list of id of </w:t>
+        <w:t xml:space="preserve">For each variant, there are a list with its productFeaturesAndAppls and a list of id of </w:t>
       </w:r>
       <w:r>
         <w:rPr>
@@ -4271,27 +4003,21 @@
           <w:lang w:eastAsia="it-IT"/>
         </w:rPr>
       </w:pPr>
-      <w:proofErr w:type="spellStart"/>
-      <w:proofErr w:type="gramStart"/>
       <w:r>
         <w:rPr>
           <w:rStyle w:val="pl-en"/>
         </w:rPr>
         <w:t>getCategoryVariantProducts</w:t>
       </w:r>
-      <w:proofErr w:type="spellEnd"/>
       <w:r>
         <w:t>(</w:t>
       </w:r>
-      <w:proofErr w:type="spellStart"/>
-      <w:proofErr w:type="gramEnd"/>
       <w:r>
         <w:rPr>
           <w:rStyle w:val="pl-smi"/>
         </w:rPr>
         <w:t>DispatchContext</w:t>
       </w:r>
-      <w:proofErr w:type="spellEnd"/>
       <w:r>
         <w:t xml:space="preserve">, </w:t>
       </w:r>
@@ -4340,30 +4066,70 @@
         <w:rPr>
           <w:lang w:eastAsia="it-IT"/>
         </w:rPr>
-        <w:t xml:space="preserve">This method receives two parameters: </w:t>
-      </w:r>
-      <w:proofErr w:type="spellStart"/>
-      <w:r>
-        <w:rPr>
-          <w:lang w:eastAsia="it-IT"/>
-        </w:rPr>
-        <w:t>productCategoryId</w:t>
-      </w:r>
-      <w:proofErr w:type="spellEnd"/>
-      <w:r>
-        <w:rPr>
-          <w:lang w:eastAsia="it-IT"/>
-        </w:rPr>
-        <w:t xml:space="preserve"> and a list of </w:t>
-      </w:r>
-      <w:proofErr w:type="spellStart"/>
-      <w:r>
-        <w:rPr>
-          <w:lang w:eastAsia="it-IT"/>
-        </w:rPr>
-        <w:t>productFeatures</w:t>
-      </w:r>
-      <w:proofErr w:type="spellEnd"/>
+        <w:t>This method receives two parameters: productCategoryId and a list of productFeatures.</w:t>
+      </w:r>
+    </w:p>
+    <w:p>
+      <w:pPr>
+        <w:ind w:left="720"/>
+        <w:rPr>
+          <w:lang w:eastAsia="it-IT"/>
+        </w:rPr>
+      </w:pPr>
+      <w:r>
+        <w:rPr>
+          <w:lang w:eastAsia="it-IT"/>
+        </w:rPr>
+        <w:t xml:space="preserve">The method returns </w:t>
+      </w:r>
+      <w:r>
+        <w:rPr>
+          <w:lang w:eastAsia="it-IT"/>
+        </w:rPr>
+        <w:t>a</w:t>
+      </w:r>
+      <w:r>
+        <w:rPr>
+          <w:lang w:eastAsia="it-IT"/>
+        </w:rPr>
+        <w:t>s o</w:t>
+      </w:r>
+      <w:r>
+        <w:rPr>
+          <w:lang w:eastAsia="it-IT"/>
+        </w:rPr>
+        <w:t xml:space="preserve">bject </w:t>
+      </w:r>
+      <w:r>
+        <w:rPr>
+          <w:lang w:eastAsia="it-IT"/>
+        </w:rPr>
+        <w:t>a list of variant products</w:t>
+      </w:r>
+      <w:r>
+        <w:rPr>
+          <w:lang w:eastAsia="it-IT"/>
+        </w:rPr>
+        <w:t xml:space="preserve"> of the products</w:t>
+      </w:r>
+      <w:r>
+        <w:rPr>
+          <w:lang w:eastAsia="it-IT"/>
+        </w:rPr>
+        <w:t xml:space="preserve"> that have the categoryId and</w:t>
+      </w:r>
+      <w:r>
+        <w:rPr>
+          <w:lang w:eastAsia="it-IT"/>
+        </w:rPr>
+        <w:t xml:space="preserve"> the</w:t>
+      </w:r>
+      <w:r>
+        <w:rPr>
+          <w:lang w:eastAsia="it-IT"/>
+        </w:rPr>
+        <w:t xml:space="preserve"> features in the ProductFeatures list</w:t>
+      </w:r>
       <w:r>
         <w:rPr>
           <w:lang w:eastAsia="it-IT"/>
@@ -4373,132 +4139,22 @@
     </w:p>
     <w:p>
       <w:pPr>
-        <w:ind w:left="720"/>
-        <w:rPr>
-          <w:lang w:eastAsia="it-IT"/>
-        </w:rPr>
-      </w:pPr>
-      <w:r>
-        <w:rPr>
-          <w:lang w:eastAsia="it-IT"/>
-        </w:rPr>
-        <w:t xml:space="preserve">The method returns </w:t>
-      </w:r>
-      <w:r>
-        <w:rPr>
-          <w:lang w:eastAsia="it-IT"/>
-        </w:rPr>
-        <w:t>a</w:t>
-      </w:r>
-      <w:r>
-        <w:rPr>
-          <w:lang w:eastAsia="it-IT"/>
-        </w:rPr>
-        <w:t>s o</w:t>
-      </w:r>
-      <w:r>
-        <w:rPr>
-          <w:lang w:eastAsia="it-IT"/>
-        </w:rPr>
-        <w:t xml:space="preserve">bject </w:t>
-      </w:r>
-      <w:r>
-        <w:rPr>
-          <w:lang w:eastAsia="it-IT"/>
-        </w:rPr>
-        <w:t>a list of variant products</w:t>
-      </w:r>
-      <w:r>
-        <w:rPr>
-          <w:lang w:eastAsia="it-IT"/>
-        </w:rPr>
-        <w:t xml:space="preserve"> of the products</w:t>
-      </w:r>
-      <w:r>
-        <w:rPr>
-          <w:lang w:eastAsia="it-IT"/>
-        </w:rPr>
-        <w:t xml:space="preserve"> that have the </w:t>
-      </w:r>
-      <w:proofErr w:type="spellStart"/>
-      <w:r>
-        <w:rPr>
-          <w:lang w:eastAsia="it-IT"/>
-        </w:rPr>
-        <w:t>categoryId</w:t>
-      </w:r>
-      <w:proofErr w:type="spellEnd"/>
-      <w:r>
-        <w:rPr>
-          <w:lang w:eastAsia="it-IT"/>
-        </w:rPr>
-        <w:t xml:space="preserve"> and</w:t>
-      </w:r>
-      <w:r>
-        <w:rPr>
-          <w:lang w:eastAsia="it-IT"/>
-        </w:rPr>
-        <w:t xml:space="preserve"> the</w:t>
-      </w:r>
-      <w:r>
-        <w:rPr>
-          <w:lang w:eastAsia="it-IT"/>
-        </w:rPr>
-        <w:t xml:space="preserve"> features in the </w:t>
-      </w:r>
-      <w:proofErr w:type="spellStart"/>
-      <w:r>
-        <w:rPr>
-          <w:lang w:eastAsia="it-IT"/>
-        </w:rPr>
-        <w:t>ProductFeatures</w:t>
-      </w:r>
-      <w:proofErr w:type="spellEnd"/>
-      <w:r>
-        <w:rPr>
-          <w:lang w:eastAsia="it-IT"/>
-        </w:rPr>
-        <w:t xml:space="preserve"> list</w:t>
-      </w:r>
-      <w:r>
-        <w:rPr>
-          <w:lang w:eastAsia="it-IT"/>
-        </w:rPr>
-        <w:t>.</w:t>
-      </w:r>
-    </w:p>
-    <w:p>
-      <w:pPr>
-        <w:rPr>
-          <w:lang w:eastAsia="it-IT"/>
-        </w:rPr>
-      </w:pPr>
-    </w:p>
-    <w:p>
-      <w:pPr>
-        <w:rPr>
-          <w:lang w:eastAsia="it-IT"/>
-        </w:rPr>
-      </w:pPr>
-      <w:r>
-        <w:rPr>
-          <w:lang w:eastAsia="it-IT"/>
-        </w:rPr>
-        <w:t xml:space="preserve">All this method retrieve data from a database using the </w:t>
-      </w:r>
-      <w:proofErr w:type="spellStart"/>
-      <w:r>
-        <w:rPr>
-          <w:lang w:eastAsia="it-IT"/>
-        </w:rPr>
-        <w:t>EntityQuery</w:t>
-      </w:r>
-      <w:proofErr w:type="spellEnd"/>
-      <w:r>
-        <w:rPr>
-          <w:lang w:eastAsia="it-IT"/>
-        </w:rPr>
-        <w:t xml:space="preserve"> component, after this, they further manipulate the data and return the requested information to the caller. </w:t>
+        <w:rPr>
+          <w:lang w:eastAsia="it-IT"/>
+        </w:rPr>
+      </w:pPr>
+    </w:p>
+    <w:p>
+      <w:pPr>
+        <w:rPr>
+          <w:lang w:eastAsia="it-IT"/>
+        </w:rPr>
+      </w:pPr>
+      <w:r>
+        <w:rPr>
+          <w:lang w:eastAsia="it-IT"/>
+        </w:rPr>
+        <w:t xml:space="preserve">All this method retrieve data from a database using the EntityQuery component, after this, they further manipulate the data and return the requested information to the caller. </w:t>
       </w:r>
     </w:p>
     <w:p>
@@ -4535,6 +4191,55 @@
       </w:r>
       <w:bookmarkEnd w:id="4"/>
       <w:bookmarkEnd w:id="5"/>
+    </w:p>
+    <w:p>
+      <w:pPr>
+        <w:rPr>
+          <w:lang w:eastAsia="it-IT"/>
+        </w:rPr>
+      </w:pPr>
+      <w:r>
+        <w:rPr>
+          <w:lang w:eastAsia="it-IT"/>
+        </w:rPr>
+        <w:t xml:space="preserve">For the following </w:t>
+      </w:r>
+      <w:r>
+        <w:rPr>
+          <w:lang w:eastAsia="it-IT"/>
+        </w:rPr>
+        <w:t xml:space="preserve">checklist of </w:t>
+      </w:r>
+      <w:r>
+        <w:rPr>
+          <w:lang w:eastAsia="it-IT"/>
+        </w:rPr>
+        <w:t>issues,</w:t>
+      </w:r>
+      <w:r>
+        <w:rPr>
+          <w:lang w:eastAsia="it-IT"/>
+        </w:rPr>
+        <w:t xml:space="preserve"> we refer to the document </w:t>
+      </w:r>
+      <w:r>
+        <w:rPr>
+          <w:lang w:eastAsia="it-IT"/>
+        </w:rPr>
+        <w:t>Code Inspection Assignment Task Description</w:t>
+      </w:r>
+      <w:r>
+        <w:rPr>
+          <w:lang w:eastAsia="it-IT"/>
+        </w:rPr>
+        <w:t xml:space="preserve"> (2016/2017)</w:t>
+      </w:r>
+      <w:r>
+        <w:rPr>
+          <w:lang w:eastAsia="it-IT"/>
+        </w:rPr>
+        <w:t>.</w:t>
+      </w:r>
     </w:p>
     <w:p>
       <w:pPr>
@@ -5390,21 +5095,7 @@
         <w:rPr>
           <w:lang w:eastAsia="it-IT"/>
         </w:rPr>
-        <w:t xml:space="preserve">The following scratch of code shows a comment that can be removed because </w:t>
-      </w:r>
-      <w:proofErr w:type="gramStart"/>
-      <w:r>
-        <w:rPr>
-          <w:lang w:eastAsia="it-IT"/>
-        </w:rPr>
-        <w:t>“.clone</w:t>
-      </w:r>
-      <w:proofErr w:type="gramEnd"/>
-      <w:r>
-        <w:rPr>
-          <w:lang w:eastAsia="it-IT"/>
-        </w:rPr>
-        <w:t>()” is never used in the rest of the co</w:t>
+        <w:t>The following scratch of code shows a comment that can be removed because “.clone()” is never used in the rest of the co</w:t>
       </w:r>
       <w:r>
         <w:rPr>
@@ -6035,7 +5726,6 @@
         </w:rPr>
         <w:t>The following scratch of code shows that there is a useless import statement “</w:t>
       </w:r>
-      <w:proofErr w:type="spellStart"/>
       <w:r>
         <w:rPr>
           <w:rStyle w:val="pl-smi"/>
@@ -6046,14 +5736,7 @@
         <w:rPr>
           <w:rStyle w:val="pl-smi"/>
         </w:rPr>
-        <w:t>Map</w:t>
-      </w:r>
-      <w:proofErr w:type="spellEnd"/>
-      <w:r>
-        <w:rPr>
-          <w:rStyle w:val="pl-smi"/>
-        </w:rPr>
-        <w:t xml:space="preserve">” </w:t>
+        <w:t xml:space="preserve">Map” </w:t>
       </w:r>
     </w:p>
     <w:p>
@@ -6192,14 +5875,7 @@
         <w:rPr>
           <w:lang w:eastAsia="it-IT"/>
         </w:rPr>
-        <w:t xml:space="preserve">in this class are rather long. </w:t>
-      </w:r>
-      <w:proofErr w:type="gramStart"/>
-      <w:r>
-        <w:rPr>
-          <w:lang w:eastAsia="it-IT"/>
-        </w:rPr>
-        <w:t>In particular</w:t>
+        <w:t>in this class are rather long. In particular</w:t>
       </w:r>
       <w:r>
         <w:rPr>
@@ -6211,14 +5887,7 @@
         <w:rPr>
           <w:lang w:eastAsia="it-IT"/>
         </w:rPr>
-        <w:t xml:space="preserve"> the</w:t>
-      </w:r>
-      <w:proofErr w:type="gramEnd"/>
-      <w:r>
-        <w:rPr>
-          <w:lang w:eastAsia="it-IT"/>
-        </w:rPr>
-        <w:t xml:space="preserve"> thir</w:t>
+        <w:t xml:space="preserve"> the thir</w:t>
       </w:r>
       <w:r>
         <w:rPr>
@@ -6248,21 +5917,7 @@
         <w:rPr>
           <w:lang w:eastAsia="it-IT"/>
         </w:rPr>
-        <w:t>“</w:t>
-      </w:r>
-      <w:proofErr w:type="spellStart"/>
-      <w:r>
-        <w:rPr>
-          <w:lang w:eastAsia="it-IT"/>
-        </w:rPr>
-        <w:t>getVariantCombinations</w:t>
-      </w:r>
-      <w:proofErr w:type="spellEnd"/>
-      <w:r>
-        <w:rPr>
-          <w:lang w:eastAsia="it-IT"/>
-        </w:rPr>
-        <w:t>” (Line 181) is too long</w:t>
+        <w:t>“getVariantCombinations” (Line 181) is too long</w:t>
       </w:r>
       <w:r>
         <w:rPr>
@@ -6413,21 +6068,7 @@
         <w:rPr>
           <w:lang w:eastAsia="it-IT"/>
         </w:rPr>
-        <w:t xml:space="preserve">All the strings are not initialized by the constructor “new </w:t>
-      </w:r>
-      <w:proofErr w:type="gramStart"/>
-      <w:r>
-        <w:rPr>
-          <w:lang w:eastAsia="it-IT"/>
-        </w:rPr>
-        <w:t>String(</w:t>
-      </w:r>
-      <w:proofErr w:type="gramEnd"/>
-      <w:r>
-        <w:rPr>
-          <w:lang w:eastAsia="it-IT"/>
-        </w:rPr>
-        <w:t>)” but the compiler accept a</w:t>
+        <w:t>All the strings are not initialized by the constructor “new String()” but the compiler accept a</w:t>
       </w:r>
       <w:r>
         <w:rPr>
@@ -6454,17 +6095,8 @@
           <w:i/>
           <w:lang w:eastAsia="it-IT"/>
         </w:rPr>
-        <w:t xml:space="preserve">String </w:t>
-      </w:r>
-      <w:proofErr w:type="spellStart"/>
-      <w:r>
-        <w:rPr>
-          <w:i/>
-          <w:lang w:eastAsia="it-IT"/>
-        </w:rPr>
-        <w:t>stringName</w:t>
-      </w:r>
-      <w:proofErr w:type="spellEnd"/>
+        <w:t>String stringName</w:t>
+      </w:r>
       <w:r>
         <w:rPr>
           <w:i/>
@@ -7292,21 +6924,7 @@
         <w:rPr>
           <w:lang w:eastAsia="it-IT"/>
         </w:rPr>
-        <w:t>only grammatical error is “</w:t>
-      </w:r>
-      <w:proofErr w:type="spellStart"/>
-      <w:r>
-        <w:rPr>
-          <w:lang w:eastAsia="it-IT"/>
-        </w:rPr>
-        <w:t>memebers</w:t>
-      </w:r>
-      <w:proofErr w:type="spellEnd"/>
-      <w:r>
-        <w:rPr>
-          <w:lang w:eastAsia="it-IT"/>
-        </w:rPr>
-        <w:t>” instead of “members”</w:t>
+        <w:t>only grammatical error is “memebers” instead of “members”</w:t>
       </w:r>
       <w:r>
         <w:rPr>
@@ -7534,21 +7152,7 @@
         <w:rPr>
           <w:lang w:eastAsia="it-IT"/>
         </w:rPr>
-        <w:t>It is better to check the condition “</w:t>
-      </w:r>
-      <w:proofErr w:type="spellStart"/>
-      <w:r>
-        <w:rPr>
-          <w:lang w:eastAsia="it-IT"/>
-        </w:rPr>
-        <w:t>hasAllFeatures</w:t>
-      </w:r>
-      <w:proofErr w:type="spellEnd"/>
-      <w:r>
-        <w:rPr>
-          <w:lang w:eastAsia="it-IT"/>
-        </w:rPr>
-        <w:t>” into the for declaration and avoid the break instruction to exit from the loop.</w:t>
+        <w:t>It is better to check the condition “hasAllFeatures” into the for declaration and avoid the break instruction to exit from the loop.</w:t>
       </w:r>
     </w:p>
     <w:p>
@@ -7816,14 +7420,7 @@
         <w:rPr>
           <w:lang w:eastAsia="it-IT"/>
         </w:rPr>
-        <w:t xml:space="preserve">The class </w:t>
-      </w:r>
-      <w:proofErr w:type="spellStart"/>
-      <w:r>
-        <w:rPr>
-          <w:lang w:eastAsia="it-IT"/>
-        </w:rPr>
-        <w:t>ProductFeatureService</w:t>
+        <w:t>The class ProductFeatureService</w:t>
       </w:r>
       <w:r>
         <w:rPr>
@@ -7831,7 +7428,6 @@
         </w:rPr>
         <w:t>s</w:t>
       </w:r>
-      <w:proofErr w:type="spellEnd"/>
       <w:r>
         <w:rPr>
           <w:lang w:eastAsia="it-IT"/>
@@ -7962,39 +7558,21 @@
           <w:i/>
           <w:lang w:eastAsia="it-IT"/>
         </w:rPr>
-        <w:t xml:space="preserve">private </w:t>
-      </w:r>
-      <w:proofErr w:type="spellStart"/>
-      <w:proofErr w:type="gramStart"/>
+        <w:t>private ProductFeatureService</w:t>
+      </w:r>
       <w:r>
         <w:rPr>
           <w:i/>
           <w:lang w:eastAsia="it-IT"/>
         </w:rPr>
-        <w:t>ProductFeatureService</w:t>
+        <w:t>s</w:t>
       </w:r>
       <w:r>
         <w:rPr>
           <w:i/>
           <w:lang w:eastAsia="it-IT"/>
         </w:rPr>
-        <w:t>s</w:t>
-      </w:r>
-      <w:proofErr w:type="spellEnd"/>
-      <w:r>
-        <w:rPr>
-          <w:i/>
-          <w:lang w:eastAsia="it-IT"/>
-        </w:rPr>
-        <w:t>(</w:t>
-      </w:r>
-      <w:proofErr w:type="gramEnd"/>
-      <w:r>
-        <w:rPr>
-          <w:i/>
-          <w:lang w:eastAsia="it-IT"/>
-        </w:rPr>
-        <w:t>){}</w:t>
+        <w:t>(){}</w:t>
       </w:r>
     </w:p>
     <w:p>
@@ -8021,21 +7599,7 @@
         <w:rPr>
           <w:lang w:eastAsia="it-IT"/>
         </w:rPr>
-        <w:t>The code is full of string in the format “</w:t>
-      </w:r>
-      <w:proofErr w:type="spellStart"/>
-      <w:r>
-        <w:rPr>
-          <w:lang w:eastAsia="it-IT"/>
-        </w:rPr>
-        <w:t>stringName</w:t>
-      </w:r>
-      <w:proofErr w:type="spellEnd"/>
-      <w:r>
-        <w:rPr>
-          <w:lang w:eastAsia="it-IT"/>
-        </w:rPr>
-        <w:t xml:space="preserve">” that are repeated many times. It’s a good practice to create, for every of these string, a constant and use it where it is necessary. In this way if </w:t>
+        <w:t xml:space="preserve">The code is full of string in the format “stringName” that are repeated many times. It’s a good practice to create, for every of these string, a constant and use it where it is necessary. In this way if </w:t>
       </w:r>
       <w:r>
         <w:rPr>
@@ -8148,7 +7712,6 @@
                 <w:lang w:eastAsia="it-IT"/>
               </w:rPr>
             </w:pPr>
-            <w:proofErr w:type="spellStart"/>
             <w:r>
               <w:rPr>
                 <w:i/>
@@ -8156,7 +7719,6 @@
               </w:rPr>
               <w:t>productId</w:t>
             </w:r>
-            <w:proofErr w:type="spellEnd"/>
           </w:p>
         </w:tc>
         <w:tc>
@@ -8219,7 +7781,6 @@
                 <w:lang w:eastAsia="it-IT"/>
               </w:rPr>
             </w:pPr>
-            <w:proofErr w:type="spellStart"/>
             <w:r>
               <w:rPr>
                 <w:i/>
@@ -8241,7 +7802,6 @@
               </w:rPr>
               <w:t>Id</w:t>
             </w:r>
-            <w:proofErr w:type="spellEnd"/>
           </w:p>
         </w:tc>
         <w:tc>
@@ -8304,7 +7864,6 @@
                 <w:lang w:eastAsia="it-IT"/>
               </w:rPr>
             </w:pPr>
-            <w:proofErr w:type="spellStart"/>
             <w:r>
               <w:rPr>
                 <w:i/>
@@ -8312,7 +7871,6 @@
               </w:rPr>
               <w:t>productFeatureApplTypeId</w:t>
             </w:r>
-            <w:proofErr w:type="spellEnd"/>
           </w:p>
         </w:tc>
         <w:tc>
@@ -8375,7 +7933,6 @@
                 <w:lang w:eastAsia="it-IT"/>
               </w:rPr>
             </w:pPr>
-            <w:proofErr w:type="spellStart"/>
             <w:r>
               <w:rPr>
                 <w:i/>
@@ -8383,7 +7940,6 @@
               </w:rPr>
               <w:t>idCode</w:t>
             </w:r>
-            <w:proofErr w:type="spellEnd"/>
           </w:p>
         </w:tc>
         <w:tc>
@@ -8446,7 +8002,6 @@
                 <w:lang w:eastAsia="it-IT"/>
               </w:rPr>
             </w:pPr>
-            <w:proofErr w:type="spellStart"/>
             <w:r>
               <w:rPr>
                 <w:i/>
@@ -8454,7 +8009,6 @@
               </w:rPr>
               <w:t>productFeatureTypeId</w:t>
             </w:r>
-            <w:proofErr w:type="spellEnd"/>
           </w:p>
         </w:tc>
         <w:tc>
@@ -8524,7 +8078,6 @@
                 <w:lang w:eastAsia="it-IT"/>
               </w:rPr>
             </w:pPr>
-            <w:proofErr w:type="spellStart"/>
             <w:r>
               <w:rPr>
                 <w:i/>
@@ -8532,7 +8085,6 @@
               </w:rPr>
               <w:t>curProductFeatureIds</w:t>
             </w:r>
-            <w:proofErr w:type="spellEnd"/>
           </w:p>
         </w:tc>
         <w:tc>
@@ -8598,7 +8150,6 @@
                 <w:lang w:eastAsia="it-IT"/>
               </w:rPr>
             </w:pPr>
-            <w:proofErr w:type="spellStart"/>
             <w:r>
               <w:rPr>
                 <w:i/>
@@ -8606,7 +8157,6 @@
               </w:rPr>
               <w:t>productFeatureGroupId</w:t>
             </w:r>
-            <w:proofErr w:type="spellEnd"/>
           </w:p>
         </w:tc>
         <w:tc>
@@ -8669,7 +8219,6 @@
                 <w:lang w:eastAsia="it-IT"/>
               </w:rPr>
             </w:pPr>
-            <w:proofErr w:type="spellStart"/>
             <w:r>
               <w:rPr>
                 <w:i/>
@@ -8677,7 +8226,6 @@
               </w:rPr>
               <w:t>curProductFeatureAndAppls</w:t>
             </w:r>
-            <w:proofErr w:type="spellEnd"/>
           </w:p>
         </w:tc>
         <w:tc>
@@ -8967,94 +8515,30 @@
           <w:i/>
           <w:lang w:eastAsia="it-IT"/>
         </w:rPr>
-        <w:t xml:space="preserve">List&lt;String&gt; </w:t>
-      </w:r>
-      <w:proofErr w:type="spellStart"/>
+        <w:t>List&lt;String&gt; stringList = new List&lt;String&gt;(); NO</w:t>
+      </w:r>
       <w:r>
         <w:rPr>
           <w:i/>
           <w:lang w:eastAsia="it-IT"/>
         </w:rPr>
-        <w:t>stringList</w:t>
-      </w:r>
-      <w:proofErr w:type="spellEnd"/>
-      <w:r>
+        <w:t>!</w:t>
+      </w:r>
+    </w:p>
+    <w:p>
+      <w:pPr>
+        <w:pStyle w:val="Paragrafoelenco"/>
         <w:rPr>
           <w:i/>
           <w:lang w:eastAsia="it-IT"/>
         </w:rPr>
-        <w:t xml:space="preserve"> = new List&lt;String</w:t>
-      </w:r>
-      <w:proofErr w:type="gramStart"/>
+      </w:pPr>
       <w:r>
         <w:rPr>
           <w:i/>
           <w:lang w:eastAsia="it-IT"/>
         </w:rPr>
-        <w:t>&gt;(</w:t>
-      </w:r>
-      <w:proofErr w:type="gramEnd"/>
-      <w:r>
-        <w:rPr>
-          <w:i/>
-          <w:lang w:eastAsia="it-IT"/>
-        </w:rPr>
-        <w:t>); NO</w:t>
-      </w:r>
-      <w:r>
-        <w:rPr>
-          <w:i/>
-          <w:lang w:eastAsia="it-IT"/>
-        </w:rPr>
-        <w:t>!</w:t>
-      </w:r>
-    </w:p>
-    <w:p>
-      <w:pPr>
-        <w:pStyle w:val="Paragrafoelenco"/>
-        <w:rPr>
-          <w:i/>
-          <w:lang w:eastAsia="it-IT"/>
-        </w:rPr>
-      </w:pPr>
-      <w:r>
-        <w:rPr>
-          <w:i/>
-          <w:lang w:eastAsia="it-IT"/>
-        </w:rPr>
-        <w:t xml:space="preserve">List&lt;String&gt; </w:t>
-      </w:r>
-      <w:proofErr w:type="spellStart"/>
-      <w:r>
-        <w:rPr>
-          <w:i/>
-          <w:lang w:eastAsia="it-IT"/>
-        </w:rPr>
-        <w:t>stringList</w:t>
-      </w:r>
-      <w:proofErr w:type="spellEnd"/>
-      <w:r>
-        <w:rPr>
-          <w:i/>
-          <w:lang w:eastAsia="it-IT"/>
-        </w:rPr>
-        <w:t xml:space="preserve"> = new List&lt;</w:t>
-      </w:r>
-      <w:proofErr w:type="gramStart"/>
-      <w:r>
-        <w:rPr>
-          <w:i/>
-          <w:lang w:eastAsia="it-IT"/>
-        </w:rPr>
-        <w:t>&gt;(</w:t>
-      </w:r>
-      <w:proofErr w:type="gramEnd"/>
-      <w:r>
-        <w:rPr>
-          <w:i/>
-          <w:lang w:eastAsia="it-IT"/>
-        </w:rPr>
-        <w:t>); OK</w:t>
+        <w:t>List&lt;String&gt; stringList = new List&lt;&gt;(); OK</w:t>
       </w:r>
       <w:r>
         <w:rPr>
@@ -9152,14 +8636,7 @@
         <w:rPr>
           <w:lang w:eastAsia="it-IT"/>
         </w:rPr>
-        <w:t>using the equal method, if one of the two string is in the format “</w:t>
-      </w:r>
-      <w:proofErr w:type="spellStart"/>
-      <w:r>
-        <w:rPr>
-          <w:lang w:eastAsia="it-IT"/>
-        </w:rPr>
-        <w:t>Stringa</w:t>
+        <w:t>using the equal method, if one of the two string is in the format “Stringa</w:t>
       </w:r>
       <w:r>
         <w:rPr>
@@ -9167,7 +8644,6 @@
         </w:rPr>
         <w:t>ToCompare</w:t>
       </w:r>
-      <w:proofErr w:type="spellEnd"/>
       <w:r>
         <w:rPr>
           <w:lang w:eastAsia="it-IT"/>
@@ -9200,95 +8676,59 @@
           <w:i/>
           <w:lang w:eastAsia="it-IT"/>
         </w:rPr>
-        <w:t>“</w:t>
-      </w:r>
-      <w:proofErr w:type="spellStart"/>
+        <w:t>“Stringa</w:t>
+      </w:r>
       <w:r>
         <w:rPr>
           <w:i/>
           <w:lang w:eastAsia="it-IT"/>
         </w:rPr>
-        <w:t>Stringa</w:t>
+        <w:t>ToCompare</w:t>
       </w:r>
       <w:r>
         <w:rPr>
           <w:i/>
           <w:lang w:eastAsia="it-IT"/>
         </w:rPr>
+        <w:t>”.equals(String);</w:t>
+      </w:r>
+    </w:p>
+    <w:p>
+      <w:pPr>
+        <w:pStyle w:val="Paragrafoelenco"/>
+        <w:rPr>
+          <w:lang w:eastAsia="it-IT"/>
+        </w:rPr>
+      </w:pPr>
+      <w:r>
+        <w:rPr>
+          <w:lang w:eastAsia="it-IT"/>
+        </w:rPr>
+        <w:t>Instead of:</w:t>
+      </w:r>
+    </w:p>
+    <w:p>
+      <w:pPr>
+        <w:pStyle w:val="Paragrafoelenco"/>
+        <w:rPr>
+          <w:i/>
+          <w:lang w:eastAsia="it-IT"/>
+        </w:rPr>
+      </w:pPr>
+      <w:r>
+        <w:rPr>
+          <w:i/>
+          <w:lang w:eastAsia="it-IT"/>
+        </w:rPr>
+        <w:t>String.equal(“String</w:t>
+      </w:r>
+      <w:r>
+        <w:rPr>
+          <w:i/>
+          <w:lang w:eastAsia="it-IT"/>
+        </w:rPr>
         <w:t>ToCompare</w:t>
       </w:r>
-      <w:proofErr w:type="spellEnd"/>
-      <w:proofErr w:type="gramStart"/>
-      <w:r>
-        <w:rPr>
-          <w:i/>
-          <w:lang w:eastAsia="it-IT"/>
-        </w:rPr>
-        <w:t>”.equals</w:t>
-      </w:r>
-      <w:proofErr w:type="gramEnd"/>
-      <w:r>
-        <w:rPr>
-          <w:i/>
-          <w:lang w:eastAsia="it-IT"/>
-        </w:rPr>
-        <w:t>(String);</w:t>
-      </w:r>
-    </w:p>
-    <w:p>
-      <w:pPr>
-        <w:pStyle w:val="Paragrafoelenco"/>
-        <w:rPr>
-          <w:lang w:eastAsia="it-IT"/>
-        </w:rPr>
-      </w:pPr>
-      <w:r>
-        <w:rPr>
-          <w:lang w:eastAsia="it-IT"/>
-        </w:rPr>
-        <w:t>Instead of:</w:t>
-      </w:r>
-    </w:p>
-    <w:p>
-      <w:pPr>
-        <w:pStyle w:val="Paragrafoelenco"/>
-        <w:rPr>
-          <w:i/>
-          <w:lang w:eastAsia="it-IT"/>
-        </w:rPr>
-      </w:pPr>
-      <w:proofErr w:type="spellStart"/>
-      <w:r>
-        <w:rPr>
-          <w:i/>
-          <w:lang w:eastAsia="it-IT"/>
-        </w:rPr>
-        <w:t>String.equal</w:t>
-      </w:r>
-      <w:proofErr w:type="spellEnd"/>
-      <w:r>
-        <w:rPr>
-          <w:i/>
-          <w:lang w:eastAsia="it-IT"/>
-        </w:rPr>
-        <w:t>(“</w:t>
-      </w:r>
-      <w:proofErr w:type="spellStart"/>
-      <w:r>
-        <w:rPr>
-          <w:i/>
-          <w:lang w:eastAsia="it-IT"/>
-        </w:rPr>
-        <w:t>String</w:t>
-      </w:r>
-      <w:r>
-        <w:rPr>
-          <w:i/>
-          <w:lang w:eastAsia="it-IT"/>
-        </w:rPr>
-        <w:t>ToCompare</w:t>
-      </w:r>
-      <w:proofErr w:type="spellEnd"/>
       <w:r>
         <w:rPr>
           <w:i/>
@@ -9373,29 +8813,7 @@
         <w:rPr>
           <w:lang w:eastAsia="it-IT"/>
         </w:rPr>
-        <w:t xml:space="preserve"> </w:t>
-      </w:r>
-      <w:proofErr w:type="gramStart"/>
-      <w:r>
-        <w:rPr>
-          <w:lang w:eastAsia="it-IT"/>
-        </w:rPr>
-        <w:t>“.</w:t>
-      </w:r>
-      <w:proofErr w:type="spellStart"/>
-      <w:r>
-        <w:rPr>
-          <w:lang w:eastAsia="it-IT"/>
-        </w:rPr>
-        <w:t>isEmpty</w:t>
-      </w:r>
-      <w:proofErr w:type="spellEnd"/>
-      <w:proofErr w:type="gramEnd"/>
-      <w:r>
-        <w:rPr>
-          <w:lang w:eastAsia="it-IT"/>
-        </w:rPr>
-        <w:t xml:space="preserve">()” </w:t>
+        <w:t xml:space="preserve"> “.isEmpty()” </w:t>
       </w:r>
       <w:r>
         <w:rPr>
@@ -9428,21 +8846,7 @@
         <w:rPr>
           <w:lang w:eastAsia="it-IT"/>
         </w:rPr>
-        <w:t xml:space="preserve"> </w:t>
-      </w:r>
-      <w:proofErr w:type="gramStart"/>
-      <w:r>
-        <w:rPr>
-          <w:lang w:eastAsia="it-IT"/>
-        </w:rPr>
-        <w:t>“.size</w:t>
-      </w:r>
-      <w:proofErr w:type="gramEnd"/>
-      <w:r>
-        <w:rPr>
-          <w:lang w:eastAsia="it-IT"/>
-        </w:rPr>
-        <w:t xml:space="preserve">() == 0” </w:t>
+        <w:t xml:space="preserve"> “.size() == 0” </w:t>
       </w:r>
       <w:r>
         <w:rPr>
@@ -9629,37 +9033,12 @@
           <w:lang w:eastAsia="it-IT"/>
         </w:rPr>
       </w:pPr>
-      <w:proofErr w:type="spellStart"/>
       <w:r>
         <w:rPr>
           <w:i/>
           <w:lang w:eastAsia="it-IT"/>
         </w:rPr>
-        <w:t>Integer.ToString</w:t>
-      </w:r>
-      <w:proofErr w:type="spellEnd"/>
-      <w:r>
-        <w:rPr>
-          <w:i/>
-          <w:lang w:eastAsia="it-IT"/>
-        </w:rPr>
-        <w:t>(</w:t>
-      </w:r>
-      <w:proofErr w:type="spellStart"/>
-      <w:r>
-        <w:rPr>
-          <w:i/>
-          <w:lang w:eastAsia="it-IT"/>
-        </w:rPr>
-        <w:t>defaultCodeCounter</w:t>
-      </w:r>
-      <w:proofErr w:type="spellEnd"/>
-      <w:r>
-        <w:rPr>
-          <w:i/>
-          <w:lang w:eastAsia="it-IT"/>
-        </w:rPr>
-        <w:t>)</w:t>
+        <w:t>Integer.ToString(defaultCodeCounter)</w:t>
       </w:r>
     </w:p>
     <w:p>
@@ -9741,6 +9120,9 @@
           <w:numId w:val="8"/>
         </w:numPr>
         <w:rPr>
+          <w:rStyle w:val="Collegamentoipertestuale"/>
+          <w:color w:val="auto"/>
+          <w:u w:val="none"/>
           <w:lang w:val="it-IT" w:eastAsia="it-IT"/>
         </w:rPr>
       </w:pPr>
@@ -9774,8 +9156,76 @@
     </w:p>
     <w:p>
       <w:pPr>
-        <w:rPr>
-          <w:lang w:val="it-IT" w:eastAsia="it-IT"/>
+        <w:pStyle w:val="Paragrafoelenco"/>
+        <w:numPr>
+          <w:ilvl w:val="0"/>
+          <w:numId w:val="8"/>
+        </w:numPr>
+        <w:rPr>
+          <w:rStyle w:val="Collegamentoipertestuale"/>
+          <w:color w:val="auto"/>
+          <w:u w:val="none"/>
+          <w:lang w:val="en-US" w:eastAsia="it-IT"/>
+        </w:rPr>
+      </w:pPr>
+      <w:r>
+        <w:rPr>
+          <w:lang w:val="en-US" w:eastAsia="it-IT"/>
+        </w:rPr>
+        <w:t xml:space="preserve">Official OFBiz Javadoc: </w:t>
+      </w:r>
+      <w:hyperlink r:id="rId28" w:history="1">
+        <w:r>
+          <w:rPr>
+            <w:rStyle w:val="Collegamentoipertestuale"/>
+            <w:lang w:val="en-US" w:eastAsia="it-IT"/>
+          </w:rPr>
+          <w:t>https://ci.apache.org/projects/ofbiz/site/javadocs/</w:t>
+        </w:r>
+      </w:hyperlink>
+    </w:p>
+    <w:p>
+      <w:pPr>
+        <w:pStyle w:val="Paragrafoelenco"/>
+        <w:numPr>
+          <w:ilvl w:val="0"/>
+          <w:numId w:val="8"/>
+        </w:numPr>
+        <w:rPr>
+          <w:lang w:val="en-US" w:eastAsia="it-IT"/>
+        </w:rPr>
+      </w:pPr>
+      <w:r>
+        <w:rPr>
+          <w:lang w:val="en-US" w:eastAsia="it-IT"/>
+        </w:rPr>
+        <w:t>Guideline document</w:t>
+      </w:r>
+      <w:bookmarkStart w:id="48" w:name="_GoBack"/>
+      <w:bookmarkEnd w:id="48"/>
+      <w:r>
+        <w:rPr>
+          <w:lang w:val="en-US" w:eastAsia="it-IT"/>
+        </w:rPr>
+        <w:t xml:space="preserve">: </w:t>
+      </w:r>
+      <w:r>
+        <w:rPr>
+          <w:lang w:eastAsia="it-IT"/>
+        </w:rPr>
+        <w:t>Code Inspection Assignment Task Description</w:t>
+      </w:r>
+      <w:r>
+        <w:rPr>
+          <w:lang w:eastAsia="it-IT"/>
+        </w:rPr>
+        <w:t>.</w:t>
+      </w:r>
+    </w:p>
+    <w:p>
+      <w:pPr>
+        <w:rPr>
+          <w:lang w:val="en-US" w:eastAsia="it-IT"/>
         </w:rPr>
       </w:pPr>
     </w:p>
@@ -9786,16 +9236,16 @@
           <w:lang w:eastAsia="it-IT"/>
         </w:rPr>
       </w:pPr>
-      <w:bookmarkStart w:id="48" w:name="_Toc473304585"/>
-      <w:bookmarkStart w:id="49" w:name="_Toc473393038"/>
+      <w:bookmarkStart w:id="49" w:name="_Toc473304585"/>
+      <w:bookmarkStart w:id="50" w:name="_Toc473393038"/>
       <w:r>
         <w:rPr>
           <w:lang w:eastAsia="it-IT"/>
         </w:rPr>
         <w:t>Software and Tools Used</w:t>
       </w:r>
-      <w:bookmarkEnd w:id="48"/>
       <w:bookmarkEnd w:id="49"/>
+      <w:bookmarkEnd w:id="50"/>
     </w:p>
     <w:p>
       <w:pPr>
@@ -9832,19 +9282,11 @@
           <w:lang w:eastAsia="it-IT"/>
         </w:rPr>
       </w:pPr>
-      <w:proofErr w:type="spellStart"/>
-      <w:r>
-        <w:rPr>
-          <w:lang w:eastAsia="it-IT"/>
-        </w:rPr>
-        <w:t>SonarLint</w:t>
-      </w:r>
-      <w:proofErr w:type="spellEnd"/>
-      <w:r>
-        <w:rPr>
-          <w:lang w:eastAsia="it-IT"/>
-        </w:rPr>
-        <w:t xml:space="preserve"> (IntelliJ plug-in):</w:t>
+      <w:r>
+        <w:rPr>
+          <w:lang w:eastAsia="it-IT"/>
+        </w:rPr>
+        <w:t>SonarLint (IntelliJ plug-in):</w:t>
       </w:r>
       <w:r>
         <w:rPr>
@@ -9916,16 +9358,16 @@
           <w:lang w:eastAsia="it-IT"/>
         </w:rPr>
       </w:pPr>
-      <w:bookmarkStart w:id="50" w:name="_Toc473304586"/>
-      <w:bookmarkStart w:id="51" w:name="_Toc473393039"/>
+      <w:bookmarkStart w:id="51" w:name="_Toc473304586"/>
+      <w:bookmarkStart w:id="52" w:name="_Toc473393039"/>
       <w:r>
         <w:rPr>
           <w:lang w:eastAsia="it-IT"/>
         </w:rPr>
         <w:t>Hours of Work</w:t>
       </w:r>
-      <w:bookmarkEnd w:id="50"/>
       <w:bookmarkEnd w:id="51"/>
+      <w:bookmarkEnd w:id="52"/>
     </w:p>
     <w:p>
       <w:pPr>
@@ -9992,8 +9434,6 @@
         </w:rPr>
         <w:t>.</w:t>
       </w:r>
-      <w:bookmarkStart w:id="52" w:name="_GoBack"/>
-      <w:bookmarkEnd w:id="52"/>
     </w:p>
     <w:sectPr>
       <w:pgSz w:w="11900" w:h="16840"/>
@@ -10530,7 +9970,7 @@
   <w:abstractNum w:abstractNumId="5">
     <w:nsid w:val="2AFB2336"/>
     <w:multiLevelType w:val="hybridMultilevel"/>
-    <w:tmpl w:val="FE42BC94"/>
+    <w:tmpl w:val="CAD84F48"/>
     <w:lvl w:ilvl="0" w:tplc="04100001">
       <w:start w:val="1"/>
       <w:numFmt w:val="bullet"/>
@@ -11310,6 +10750,7 @@
     <w:lsdException w:name="HTML Sample" w:semiHidden="1" w:unhideWhenUsed="1"/>
     <w:lsdException w:name="HTML Typewriter" w:semiHidden="1" w:unhideWhenUsed="1"/>
     <w:lsdException w:name="HTML Variable" w:semiHidden="1" w:unhideWhenUsed="1"/>
+    <w:lsdException w:name="Normal Table" w:semiHidden="1" w:unhideWhenUsed="1"/>
     <w:lsdException w:name="annotation subject" w:semiHidden="1" w:unhideWhenUsed="1"/>
     <w:lsdException w:name="No List" w:semiHidden="1" w:unhideWhenUsed="1"/>
     <w:lsdException w:name="Outline List 1" w:semiHidden="1" w:unhideWhenUsed="1"/>
@@ -11356,8 +10797,10 @@
     <w:lsdException w:name="Table Subtle 2" w:semiHidden="1" w:unhideWhenUsed="1"/>
     <w:lsdException w:name="Table Web 1" w:semiHidden="1" w:unhideWhenUsed="1"/>
     <w:lsdException w:name="Table Web 2" w:semiHidden="1" w:unhideWhenUsed="1"/>
+    <w:lsdException w:name="Table Web 3" w:semiHidden="1" w:unhideWhenUsed="1"/>
     <w:lsdException w:name="Balloon Text" w:semiHidden="1" w:unhideWhenUsed="1"/>
     <w:lsdException w:name="Table Grid" w:uiPriority="39"/>
+    <w:lsdException w:name="Table Theme" w:semiHidden="1" w:unhideWhenUsed="1"/>
     <w:lsdException w:name="Placeholder Text" w:semiHidden="1"/>
     <w:lsdException w:name="No Spacing" w:uiPriority="1" w:qFormat="1"/>
     <w:lsdException w:name="Light Shading" w:uiPriority="60"/>
@@ -12511,7 +11954,7 @@
 </file>
 
 <file path=customXml/itemProps1.xml><?xml version="1.0" encoding="utf-8"?>
-<ds:datastoreItem xmlns:ds="http://schemas.openxmlformats.org/officeDocument/2006/customXml" ds:itemID="{608BF2AC-8878-2143-8764-996519DEFCB6}">
+<ds:datastoreItem xmlns:ds="http://schemas.openxmlformats.org/officeDocument/2006/customXml" ds:itemID="{8D1178DA-0679-CA4A-99AF-BFA7CD6E7C8F}">
   <ds:schemaRefs>
     <ds:schemaRef ds:uri="http://schemas.openxmlformats.org/officeDocument/2006/bibliography"/>
   </ds:schemaRefs>

</xml_diff>